<commit_message>
Mise a jour des documents techniques
</commit_message>
<xml_diff>
--- a/HeXart Care/Livrables/DT Module Cardio.docx
+++ b/HeXart Care/Livrables/DT Module Cardio.docx
@@ -53,13 +53,13 @@
           <w:szCs w:val="24"/>
         </w:rPr>
         <w:drawing>
-          <wp:anchor distT="0" distB="0" distL="114300" distR="114300" simplePos="0" relativeHeight="251658240" behindDoc="0" locked="0" layoutInCell="1" allowOverlap="1" wp14:anchorId="412A8F88" wp14:editId="74DF477D">
+          <wp:anchor distT="0" distB="0" distL="114300" distR="114300" simplePos="0" relativeHeight="251658240" behindDoc="0" locked="0" layoutInCell="1" allowOverlap="1" wp14:anchorId="412A8F88" wp14:editId="5027A08E">
             <wp:simplePos x="0" y="0"/>
             <wp:positionH relativeFrom="margin">
               <wp:posOffset>-635</wp:posOffset>
             </wp:positionH>
             <wp:positionV relativeFrom="paragraph">
-              <wp:posOffset>1424940</wp:posOffset>
+              <wp:posOffset>1447800</wp:posOffset>
             </wp:positionV>
             <wp:extent cx="5753100" cy="2506980"/>
             <wp:effectExtent l="0" t="0" r="0" b="7620"/>
@@ -304,6 +304,36 @@
           <w:szCs w:val="24"/>
         </w:rPr>
         <w:t>.</w:t>
+      </w:r>
+      <w:r>
+        <w:rPr>
+          <w:sz w:val="24"/>
+          <w:szCs w:val="24"/>
+        </w:rPr>
+        <w:t xml:space="preserve"> Le signal retransmis par le module arrive dans l’entrée A0 de </w:t>
+      </w:r>
+      <w:proofErr w:type="spellStart"/>
+      <w:r>
+        <w:rPr>
+          <w:sz w:val="24"/>
+          <w:szCs w:val="24"/>
+        </w:rPr>
+        <w:t>l’arduino</w:t>
+      </w:r>
+      <w:proofErr w:type="spellEnd"/>
+      <w:r>
+        <w:rPr>
+          <w:sz w:val="24"/>
+          <w:szCs w:val="24"/>
+        </w:rPr>
+        <w:t xml:space="preserve">. Pour « lisser » </w:t>
+      </w:r>
+      <w:r>
+        <w:rPr>
+          <w:sz w:val="24"/>
+          <w:szCs w:val="24"/>
+        </w:rPr>
+        <w:t>le signal de sortie du capteur, le circuit comporte un circuit RC qui joue le rôle de filtre.</w:t>
       </w:r>
     </w:p>
     <w:sectPr>

</xml_diff>